<commit_message>
Ajustes feitos no pré projeto
</commit_message>
<xml_diff>
--- a/Documentação/Aplicativo para controle financeiro utilizando Flutter (Cristhian Dias).docx
+++ b/Documentação/Aplicativo para controle financeiro utilizando Flutter (Cristhian Dias).docx
@@ -129,6 +129,7 @@
     </w:p>
     <w:p>
       <w:pPr>
+        <w:jc w:val="both"/>
         <w:rPr>
           <w:rFonts w:ascii="Times New Roman" w:hAnsi="Times New Roman" w:cs="Times New Roman"/>
           <w:sz w:val="20"/>
@@ -162,6 +163,7 @@
     </w:p>
     <w:p>
       <w:pPr>
+        <w:jc w:val="both"/>
         <w:rPr>
           <w:rFonts w:ascii="Times New Roman" w:hAnsi="Times New Roman" w:cs="Times New Roman"/>
           <w:sz w:val="20"/>
@@ -195,6 +197,7 @@
     </w:p>
     <w:p>
       <w:pPr>
+        <w:jc w:val="both"/>
         <w:rPr>
           <w:rFonts w:ascii="Times New Roman" w:hAnsi="Times New Roman" w:cs="Times New Roman"/>
           <w:sz w:val="20"/>
@@ -268,6 +271,7 @@
     </w:p>
     <w:p>
       <w:pPr>
+        <w:jc w:val="both"/>
         <w:rPr>
           <w:rFonts w:ascii="Times New Roman" w:hAnsi="Times New Roman" w:cs="Times New Roman"/>
           <w:sz w:val="20"/>
@@ -341,6 +345,7 @@
     </w:p>
     <w:p>
       <w:pPr>
+        <w:jc w:val="both"/>
         <w:rPr>
           <w:rFonts w:ascii="Times New Roman" w:hAnsi="Times New Roman" w:cs="Times New Roman"/>
           <w:sz w:val="20"/>
@@ -407,6 +412,7 @@
     </w:p>
     <w:p>
       <w:pPr>
+        <w:jc w:val="both"/>
         <w:rPr>
           <w:rFonts w:ascii="Times New Roman" w:hAnsi="Times New Roman" w:cs="Times New Roman"/>
           <w:sz w:val="20"/>
@@ -464,19 +470,60 @@
     </w:p>
     <w:p>
       <w:pPr>
-        <w:rPr>
-          <w:rFonts w:ascii="Times New Roman" w:hAnsi="Times New Roman" w:cs="Times New Roman"/>
-          <w:sz w:val="20"/>
-          <w:szCs w:val="20"/>
-        </w:rPr>
-      </w:pPr>
-      <w:r>
-        <w:rPr>
-          <w:rFonts w:ascii="Times New Roman" w:hAnsi="Times New Roman" w:cs="Times New Roman"/>
-          <w:sz w:val="20"/>
-          <w:szCs w:val="20"/>
-        </w:rPr>
-        <w:t>Com o intuito de mostrar uma grande produtividade em programação móvel híbrida para uma aplicação de controle e planejamento financeiro</w:t>
+        <w:jc w:val="both"/>
+        <w:rPr>
+          <w:rFonts w:ascii="Times New Roman" w:hAnsi="Times New Roman" w:cs="Times New Roman"/>
+          <w:sz w:val="20"/>
+          <w:szCs w:val="20"/>
+        </w:rPr>
+      </w:pPr>
+      <w:r>
+        <w:rPr>
+          <w:rFonts w:ascii="Times New Roman" w:hAnsi="Times New Roman" w:cs="Times New Roman"/>
+          <w:sz w:val="20"/>
+          <w:szCs w:val="20"/>
+        </w:rPr>
+        <w:t xml:space="preserve">Este trabalho se justifica pela necessidade de aprimorar a </w:t>
+      </w:r>
+      <w:r>
+        <w:rPr>
+          <w:rFonts w:ascii="Times New Roman" w:hAnsi="Times New Roman" w:cs="Times New Roman"/>
+          <w:sz w:val="20"/>
+          <w:szCs w:val="20"/>
+        </w:rPr>
+        <w:t>produtividade em programação móvel híbrida</w:t>
+      </w:r>
+      <w:r>
+        <w:rPr>
+          <w:rFonts w:ascii="Times New Roman" w:hAnsi="Times New Roman" w:cs="Times New Roman"/>
+          <w:sz w:val="20"/>
+          <w:szCs w:val="20"/>
+        </w:rPr>
+        <w:t xml:space="preserve">. Como mencionado anteriormente, a </w:t>
+      </w:r>
+      <w:r>
+        <w:rPr>
+          <w:rFonts w:ascii="Times New Roman" w:hAnsi="Times New Roman" w:cs="Times New Roman"/>
+          <w:sz w:val="20"/>
+          <w:szCs w:val="20"/>
+        </w:rPr>
+        <w:t xml:space="preserve">aplicação </w:t>
+      </w:r>
+      <w:r>
+        <w:rPr>
+          <w:rFonts w:ascii="Times New Roman" w:hAnsi="Times New Roman" w:cs="Times New Roman"/>
+          <w:sz w:val="20"/>
+          <w:szCs w:val="20"/>
+        </w:rPr>
+        <w:t>será para o</w:t>
+      </w:r>
+      <w:r>
+        <w:rPr>
+          <w:rFonts w:ascii="Times New Roman" w:hAnsi="Times New Roman" w:cs="Times New Roman"/>
+          <w:sz w:val="20"/>
+          <w:szCs w:val="20"/>
+        </w:rPr>
+        <w:t xml:space="preserve"> controle e planejamento financeiro</w:t>
       </w:r>
       <w:r>
         <w:rPr>
@@ -500,7 +547,7 @@
           <w:sz w:val="20"/>
           <w:szCs w:val="20"/>
         </w:rPr>
-        <w:t>, identificou a necessidade de trabalhar com a nova ferramenta do Google, o Flutter.</w:t>
+        <w:t>.</w:t>
       </w:r>
     </w:p>
     <w:p>
@@ -536,7 +583,6 @@
           <w:noProof/>
           <w:sz w:val="20"/>
           <w:szCs w:val="20"/>
-          <w:lang w:val="en-US"/>
         </w:rPr>
       </w:pPr>
       <w:r>
@@ -547,7 +593,6 @@
           <w:noProof/>
           <w:sz w:val="20"/>
           <w:szCs w:val="20"/>
-          <w:lang w:val="en-US"/>
         </w:rPr>
         <w:lastRenderedPageBreak/>
         <w:t>MOTIVAÇÃO</w:t>
@@ -555,6 +600,7 @@
     </w:p>
     <w:p>
       <w:pPr>
+        <w:jc w:val="both"/>
         <w:rPr>
           <w:rFonts w:ascii="Times New Roman" w:hAnsi="Times New Roman" w:cs="Times New Roman"/>
           <w:sz w:val="20"/>
@@ -575,11 +621,28 @@
           <w:sz w:val="20"/>
           <w:szCs w:val="20"/>
         </w:rPr>
-        <w:t>de gerar aplicações rápidas, com design profissional, com uma fluidez de animações altíssimas e com código híbrido, rodando tanto em IOS quanto em Android e também para conclusão do curso de Análise e desenvolvimento de Sistemas.</w:t>
-      </w:r>
-    </w:p>
-    <w:p>
-      <w:pPr>
+        <w:t xml:space="preserve">de gerar aplicações rápidas, com design profissional, com uma fluidez de animações altíssimas e com código híbrido, rodando tanto em IOS quanto em Android e para conclusão do curso de Análise e </w:t>
+      </w:r>
+      <w:r>
+        <w:rPr>
+          <w:rFonts w:ascii="Times New Roman" w:hAnsi="Times New Roman" w:cs="Times New Roman"/>
+          <w:sz w:val="20"/>
+          <w:szCs w:val="20"/>
+        </w:rPr>
+        <w:t>D</w:t>
+      </w:r>
+      <w:r>
+        <w:rPr>
+          <w:rFonts w:ascii="Times New Roman" w:hAnsi="Times New Roman" w:cs="Times New Roman"/>
+          <w:sz w:val="20"/>
+          <w:szCs w:val="20"/>
+        </w:rPr>
+        <w:t>esenvolvimento de Sistemas.</w:t>
+      </w:r>
+    </w:p>
+    <w:p>
+      <w:pPr>
+        <w:jc w:val="both"/>
         <w:rPr>
           <w:rFonts w:ascii="Times New Roman" w:hAnsi="Times New Roman" w:cs="Times New Roman"/>
           <w:sz w:val="20"/>
@@ -637,6 +700,7 @@
     </w:p>
     <w:p>
       <w:pPr>
+        <w:jc w:val="both"/>
         <w:rPr>
           <w:rFonts w:ascii="Times New Roman" w:hAnsi="Times New Roman" w:cs="Times New Roman"/>
           <w:sz w:val="20"/>
@@ -657,11 +721,44 @@
           <w:sz w:val="20"/>
           <w:szCs w:val="20"/>
         </w:rPr>
-        <w:t>alho, pretendo mostrar como é rápido gerar telas profissionais, animações nativas da própria ferramenta, sem precisar digitar muitos códigos comparando com ferramentas concorrentes para geração do aplicativo financeiro.</w:t>
-      </w:r>
-    </w:p>
-    <w:p>
-      <w:pPr>
+        <w:t xml:space="preserve">alho, </w:t>
+      </w:r>
+      <w:r>
+        <w:rPr>
+          <w:rFonts w:ascii="Times New Roman" w:hAnsi="Times New Roman" w:cs="Times New Roman"/>
+          <w:sz w:val="20"/>
+          <w:szCs w:val="20"/>
+        </w:rPr>
+        <w:t>pretende-se</w:t>
+      </w:r>
+      <w:r>
+        <w:rPr>
+          <w:rFonts w:ascii="Times New Roman" w:hAnsi="Times New Roman" w:cs="Times New Roman"/>
+          <w:sz w:val="20"/>
+          <w:szCs w:val="20"/>
+        </w:rPr>
+        <w:t xml:space="preserve"> </w:t>
+      </w:r>
+      <w:r>
+        <w:rPr>
+          <w:rFonts w:ascii="Times New Roman" w:hAnsi="Times New Roman" w:cs="Times New Roman"/>
+          <w:sz w:val="20"/>
+          <w:szCs w:val="20"/>
+        </w:rPr>
+        <w:t>mostrar</w:t>
+      </w:r>
+      <w:r>
+        <w:rPr>
+          <w:rFonts w:ascii="Times New Roman" w:hAnsi="Times New Roman" w:cs="Times New Roman"/>
+          <w:sz w:val="20"/>
+          <w:szCs w:val="20"/>
+        </w:rPr>
+        <w:t xml:space="preserve"> como é rápido gerar telas profissionais, animações nativas da própria ferramenta, sem precisar digitar muitos códigos comparando com ferramentas concorrentes para geração do aplicativo financeiro.</w:t>
+      </w:r>
+    </w:p>
+    <w:p>
+      <w:pPr>
+        <w:jc w:val="both"/>
         <w:rPr>
           <w:rFonts w:ascii="Times New Roman" w:hAnsi="Times New Roman" w:cs="Times New Roman"/>
           <w:sz w:val="20"/>
@@ -710,20 +807,63 @@
     </w:p>
     <w:p>
       <w:pPr>
-        <w:rPr>
-          <w:rFonts w:ascii="Times New Roman" w:hAnsi="Times New Roman" w:cs="Times New Roman"/>
-          <w:sz w:val="20"/>
-          <w:szCs w:val="20"/>
-        </w:rPr>
-      </w:pPr>
-      <w:r>
-        <w:rPr>
-          <w:rFonts w:ascii="Times New Roman" w:hAnsi="Times New Roman" w:cs="Times New Roman"/>
-          <w:sz w:val="20"/>
-          <w:szCs w:val="20"/>
-        </w:rPr>
-        <w:t>O projeto será desenvolvido com uma análise realizada por diversas pessoas que tem interesse de fazer o controle financeiro. A metodologia da análise e a própria implementação será feita orientada a objetos. Será feito um estudo de caso, uma modelagem de dados e uma pesquisa feita para as pessoas que se interessaram.</w:t>
-      </w:r>
+        <w:jc w:val="both"/>
+        <w:rPr>
+          <w:rFonts w:ascii="Times New Roman" w:hAnsi="Times New Roman" w:cs="Times New Roman"/>
+          <w:sz w:val="20"/>
+          <w:szCs w:val="20"/>
+        </w:rPr>
+      </w:pPr>
+      <w:r>
+        <w:rPr>
+          <w:rFonts w:ascii="Times New Roman" w:hAnsi="Times New Roman" w:cs="Times New Roman"/>
+          <w:sz w:val="20"/>
+          <w:szCs w:val="20"/>
+        </w:rPr>
+        <w:t>O projeto será desenvolvido com uma análise realizada por diversas pessoas que tem interesse de fazer o controle financeiro. A metodologia da análise e a própria implementação será feita orientada a objeto</w:t>
+      </w:r>
+      <w:r>
+        <w:rPr>
+          <w:rFonts w:ascii="Times New Roman" w:hAnsi="Times New Roman" w:cs="Times New Roman"/>
+          <w:sz w:val="20"/>
+          <w:szCs w:val="20"/>
+        </w:rPr>
+        <w:t xml:space="preserve">s. Será feito um estudo de caso. Este estudo de caso será feito em </w:t>
+      </w:r>
+      <w:r>
+        <w:rPr>
+          <w:rFonts w:ascii="Times New Roman" w:hAnsi="Times New Roman" w:cs="Times New Roman"/>
+          <w:sz w:val="20"/>
+          <w:szCs w:val="20"/>
+        </w:rPr>
+        <w:t>pessoas que precisam se planejar financeiramente</w:t>
+      </w:r>
+      <w:r>
+        <w:rPr>
+          <w:rFonts w:ascii="Times New Roman" w:hAnsi="Times New Roman" w:cs="Times New Roman"/>
+          <w:sz w:val="20"/>
+          <w:szCs w:val="20"/>
+        </w:rPr>
+        <w:t>, com agregação de um levantamento de requisitos, ou seja, as maiores necessidades que necessitam em uma aplicação para os ajudar. Será realizado uma</w:t>
+      </w:r>
+      <w:r>
+        <w:rPr>
+          <w:rFonts w:ascii="Times New Roman" w:hAnsi="Times New Roman" w:cs="Times New Roman"/>
+          <w:sz w:val="20"/>
+          <w:szCs w:val="20"/>
+        </w:rPr>
+        <w:t xml:space="preserve"> modelagem de dados</w:t>
+      </w:r>
+      <w:r>
+        <w:rPr>
+          <w:rFonts w:ascii="Times New Roman" w:hAnsi="Times New Roman" w:cs="Times New Roman"/>
+          <w:sz w:val="20"/>
+          <w:szCs w:val="20"/>
+        </w:rPr>
+        <w:t>.</w:t>
+      </w:r>
+      <w:bookmarkStart w:id="0" w:name="_GoBack"/>
+      <w:bookmarkEnd w:id="0"/>
     </w:p>
     <w:p>
       <w:pPr>
@@ -882,13 +1022,8 @@
         <w:t xml:space="preserve">. </w:t>
       </w:r>
       <w:r>
-        <w:t xml:space="preserve">Flutter: tudo sobre o queridinho do </w:t>
-      </w:r>
-      <w:proofErr w:type="spellStart"/>
-      <w:r>
-        <w:t>google</w:t>
-      </w:r>
-      <w:proofErr w:type="spellEnd"/>
+        <w:t>Flutter: tudo sobre o queridinho do google</w:t>
+      </w:r>
       <w:r>
         <w:t>. Disponível em  &lt;</w:t>
       </w:r>
@@ -1012,13 +1147,8 @@
       <w:r>
         <w:t xml:space="preserve">. </w:t>
       </w:r>
-      <w:proofErr w:type="spellStart"/>
-      <w:r>
-        <w:t>Firebase</w:t>
-      </w:r>
-      <w:proofErr w:type="spellEnd"/>
-      <w:r>
-        <w:t>: descubra no que esta plataforma pode te ajudar</w:t>
+      <w:r>
+        <w:t>Firebase: descubra no que esta plataforma pode te ajudar</w:t>
       </w:r>
       <w:r>
         <w:rPr>
@@ -1090,73 +1220,65 @@
         <w:rPr>
           <w:lang w:val="pt-BR"/>
         </w:rPr>
+        <w:t xml:space="preserve"> Pedro</w:t>
+      </w:r>
+      <w:r>
+        <w:t xml:space="preserve">. </w:t>
+      </w:r>
+      <w:r>
+        <w:t>O que é e como usar o MySQL?</w:t>
+      </w:r>
+      <w:r>
+        <w:rPr>
+          <w:lang w:val="pt-BR"/>
+        </w:rPr>
+        <w:t xml:space="preserve">. </w:t>
+      </w:r>
+      <w:r>
+        <w:t>Disponível em</w:t>
+      </w:r>
+      <w:r>
+        <w:rPr>
+          <w:lang w:val="pt-BR"/>
+        </w:rPr>
         <w:t xml:space="preserve"> </w:t>
       </w:r>
       <w:r>
+        <w:t>&lt;</w:t>
+      </w:r>
+      <w:r>
+        <w:t xml:space="preserve"> https://www.techtudo.com.br/artigos/noticia/2012/04/o-que-e-e-como-usar-o-mysql.html</w:t>
+      </w:r>
+      <w:r>
+        <w:t xml:space="preserve">&gt;. Acesso em: </w:t>
+      </w:r>
+      <w:r>
         <w:rPr>
           <w:lang w:val="pt-BR"/>
         </w:rPr>
-        <w:t>Pedro</w:t>
+        <w:t>03</w:t>
+      </w:r>
+      <w:r>
+        <w:t xml:space="preserve"> </w:t>
+      </w:r>
+      <w:r>
+        <w:rPr>
+          <w:lang w:val="pt-BR"/>
+        </w:rPr>
+        <w:t>out</w:t>
       </w:r>
       <w:r>
         <w:t xml:space="preserve">. </w:t>
       </w:r>
       <w:r>
-        <w:t>O que é e como usar o MySQL?</w:t>
-      </w:r>
-      <w:r>
         <w:rPr>
           <w:lang w:val="pt-BR"/>
         </w:rPr>
-        <w:t xml:space="preserve">. </w:t>
-      </w:r>
-      <w:r>
-        <w:t>Disponível em</w:t>
-      </w:r>
-      <w:r>
-        <w:rPr>
-          <w:lang w:val="pt-BR"/>
-        </w:rPr>
-        <w:t xml:space="preserve"> </w:t>
-      </w:r>
-      <w:r>
-        <w:t>&lt;</w:t>
-      </w:r>
-      <w:r>
-        <w:t xml:space="preserve"> https://www.techtudo.com.br/artigos/noticia/2012/04/o-que-e-e-como-usar-o-mysql.html</w:t>
-      </w:r>
-      <w:r>
-        <w:t xml:space="preserve">&gt;. Acesso em: </w:t>
-      </w:r>
-      <w:r>
-        <w:rPr>
-          <w:lang w:val="pt-BR"/>
-        </w:rPr>
-        <w:t>03</w:t>
-      </w:r>
-      <w:r>
-        <w:t xml:space="preserve"> </w:t>
-      </w:r>
-      <w:r>
-        <w:rPr>
-          <w:lang w:val="pt-BR"/>
-        </w:rPr>
-        <w:t>out</w:t>
-      </w:r>
-      <w:r>
-        <w:t xml:space="preserve">. </w:t>
-      </w:r>
-      <w:r>
-        <w:rPr>
-          <w:lang w:val="pt-BR"/>
-        </w:rPr>
         <w:t>2019</w:t>
       </w:r>
       <w:r>
         <w:t>.</w:t>
       </w:r>
-      <w:bookmarkStart w:id="0" w:name="_GoBack"/>
-      <w:bookmarkEnd w:id="0"/>
     </w:p>
     <w:p>
       <w:pPr>

</xml_diff>

<commit_message>
Retirado espacos do artigo
</commit_message>
<xml_diff>
--- a/Documentação/Aplicativo para controle financeiro utilizando Flutter (Cristhian Dias).docx
+++ b/Documentação/Aplicativo para controle financeiro utilizando Flutter (Cristhian Dias).docx
@@ -1003,8 +1003,6 @@
         </w:rPr>
         <w:t xml:space="preserve"> (MAGALHÃES, 2019)</w:t>
       </w:r>
-      <w:bookmarkStart w:id="0" w:name="_GoBack"/>
-      <w:bookmarkEnd w:id="0"/>
       <w:r>
         <w:rPr>
           <w:rFonts w:ascii="Times New Roman" w:hAnsi="Times New Roman" w:cs="Times New Roman"/>
@@ -1115,33 +1113,8 @@
           <w:sz w:val="20"/>
           <w:szCs w:val="20"/>
         </w:rPr>
-        <w:t>“</w:t>
-      </w:r>
-      <w:r>
-        <w:rPr>
-          <w:rFonts w:ascii="Times New Roman" w:hAnsi="Times New Roman" w:cs="Times New Roman"/>
-          <w:sz w:val="20"/>
-          <w:szCs w:val="20"/>
-        </w:rPr>
-        <w:t>Astah Community é um software para modelagem UML (Unified Modeling Language – Linguagem de Modelagem Unificada) com suporte a UML 2, desenvolvido pela Change Vision, Inc e disponível para sistemas operacionais Windows 64 bits. Anteriormente conhecido por JUDE, um acrônimo de Java and UML Developers Environment (Ambiente para Desenvolvedores UML e Java)</w:t>
-      </w:r>
-      <w:r>
-        <w:rPr>
-          <w:rFonts w:ascii="Times New Roman" w:hAnsi="Times New Roman" w:cs="Times New Roman"/>
-          <w:sz w:val="20"/>
-          <w:szCs w:val="20"/>
-        </w:rPr>
-        <w:t xml:space="preserve">” (LIMA, 2016). </w:t>
-      </w:r>
-    </w:p>
-    <w:p>
-      <w:pPr>
-        <w:rPr>
-          <w:rFonts w:ascii="Times New Roman" w:hAnsi="Times New Roman" w:cs="Times New Roman"/>
-          <w:sz w:val="20"/>
-          <w:szCs w:val="20"/>
-        </w:rPr>
-      </w:pPr>
+        <w:t xml:space="preserve">“Astah Community é um software para modelagem UML (Unified Modeling Language – Linguagem de Modelagem Unificada) com suporte a UML 2, desenvolvido pela Change Vision, Inc e disponível para sistemas operacionais Windows 64 bits. Anteriormente conhecido por JUDE, um acrônimo de Java and UML Developers Environment (Ambiente para Desenvolvedores UML e Java)” (LIMA, 2016). </w:t>
+      </w:r>
     </w:p>
     <w:p>
       <w:pPr>
@@ -1152,26 +1125,8 @@
           <w:szCs w:val="20"/>
         </w:rPr>
       </w:pPr>
-    </w:p>
-    <w:p>
-      <w:pPr>
-        <w:jc w:val="both"/>
-        <w:rPr>
-          <w:rFonts w:ascii="Times New Roman" w:hAnsi="Times New Roman" w:cs="Times New Roman"/>
-          <w:sz w:val="20"/>
-          <w:szCs w:val="20"/>
-        </w:rPr>
-      </w:pPr>
-    </w:p>
-    <w:p>
-      <w:pPr>
-        <w:jc w:val="both"/>
-        <w:rPr>
-          <w:rFonts w:ascii="Times New Roman" w:hAnsi="Times New Roman" w:cs="Times New Roman"/>
-          <w:sz w:val="20"/>
-          <w:szCs w:val="20"/>
-        </w:rPr>
-      </w:pPr>
+      <w:bookmarkStart w:id="0" w:name="_GoBack"/>
+      <w:bookmarkEnd w:id="0"/>
     </w:p>
     <w:p>
       <w:pPr>
@@ -1229,6 +1184,7 @@
           <w:sz w:val="20"/>
           <w:szCs w:val="20"/>
         </w:rPr>
+        <w:lastRenderedPageBreak/>
         <w:t>CRONOGRAMA</w:t>
       </w:r>
     </w:p>
@@ -6074,13 +6030,7 @@
         <w:rPr>
           <w:lang w:val="pt-BR"/>
         </w:rPr>
-        <w:t xml:space="preserve"> </w:t>
-      </w:r>
-      <w:r>
-        <w:rPr>
-          <w:lang w:val="pt-BR"/>
-        </w:rPr>
-        <w:t>Davi</w:t>
+        <w:t xml:space="preserve"> Davi</w:t>
       </w:r>
       <w:r>
         <w:t xml:space="preserve">. </w:t>
@@ -7026,6 +6976,7 @@
   <w:style w:type="character" w:default="1" w:styleId="Fontepargpadro">
     <w:name w:val="Default Paragraph Font"/>
     <w:uiPriority w:val="1"/>
+    <w:semiHidden/>
     <w:unhideWhenUsed/>
   </w:style>
   <w:style w:type="table" w:default="1" w:styleId="Tabelanormal">
@@ -7502,7 +7453,7 @@
 </file>
 
 <file path=customXml/itemProps1.xml><?xml version="1.0" encoding="utf-8"?>
-<ds:datastoreItem xmlns:ds="http://schemas.openxmlformats.org/officeDocument/2006/customXml" ds:itemID="{2F08D26D-C6A1-48D0-AF20-52D639C66E5A}">
+<ds:datastoreItem xmlns:ds="http://schemas.openxmlformats.org/officeDocument/2006/customXml" ds:itemID="{4477811B-E8D3-4EFB-B1E0-E9F1E70E3C0A}">
   <ds:schemaRefs>
     <ds:schemaRef ds:uri="http://schemas.openxmlformats.org/officeDocument/2006/bibliography"/>
   </ds:schemaRefs>

</xml_diff>